<commit_message>
Update material week 5, 6 and gitignore
</commit_message>
<xml_diff>
--- a/006_homework2_format.docx
+++ b/006_homework2_format.docx
@@ -234,25 +234,23 @@
         </w:p>
       </w:sdtContent>
     </w:sdt>
+    <w:bookmarkStart w:id="25" w:name="financial-markets-i"/>
     <w:p>
       <w:pPr>
         <w:pStyle w:val="Heading1"/>
       </w:pPr>
-      <w:bookmarkStart w:id="20" w:name="financial-markets-i"/>
       <w:r>
         <w:t xml:space="preserve">Financial markets I</w:t>
       </w:r>
-      <w:bookmarkEnd w:id="20"/>
-    </w:p>
+    </w:p>
+    <w:bookmarkStart w:id="20" w:name="exercise-2"/>
     <w:p>
       <w:pPr>
         <w:pStyle w:val="Heading2"/>
       </w:pPr>
-      <w:bookmarkStart w:id="21" w:name="exercise-2"/>
       <w:r>
         <w:t xml:space="preserve">Exercise 2</w:t>
       </w:r>
-      <w:bookmarkEnd w:id="21"/>
     </w:p>
     <w:p>
       <w:pPr>
@@ -833,25 +831,24 @@
         <w:t xml:space="preserve">(3.5 points)</w:t>
       </w:r>
     </w:p>
+    <w:bookmarkEnd w:id="20"/>
+    <w:bookmarkStart w:id="24" w:name="X660749eee01aa334086aff731866e89da89923a"/>
     <w:p>
       <w:pPr>
         <w:pStyle w:val="Heading2"/>
       </w:pPr>
-      <w:bookmarkStart w:id="22" w:name="X660749eee01aa334086aff731866e89da89923a"/>
       <w:r>
         <w:t xml:space="preserve">Data from Colombia in relation to the financial market</w:t>
       </w:r>
-      <w:bookmarkEnd w:id="22"/>
-    </w:p>
+    </w:p>
+    <w:bookmarkStart w:id="22" w:name="demand-for-central-bank-money"/>
     <w:p>
       <w:pPr>
         <w:pStyle w:val="Heading3"/>
       </w:pPr>
-      <w:bookmarkStart w:id="23" w:name="demand-for-central-bank-money"/>
       <w:r>
         <w:t xml:space="preserve">Demand for central bank money</w:t>
       </w:r>
-      <w:bookmarkEnd w:id="23"/>
     </w:p>
     <w:p>
       <w:pPr>
@@ -907,7 +904,7 @@
       <w:pPr>
         <w:pStyle w:val="FirstParagraph"/>
       </w:pPr>
-      <w:hyperlink r:id="rId24">
+      <w:hyperlink r:id="rId21">
         <w:r>
           <w:rPr>
             <w:rStyle w:val="Hyperlink"/>
@@ -1151,15 +1148,15 @@
         <w:t xml:space="preserve">(3.5 points)</w:t>
       </w:r>
     </w:p>
+    <w:bookmarkEnd w:id="22"/>
+    <w:bookmarkStart w:id="23" w:name="Xa304ddc09d74d74898dfc8fef6e12cc61e9aa1c"/>
     <w:p>
       <w:pPr>
         <w:pStyle w:val="Heading3"/>
       </w:pPr>
-      <w:bookmarkStart w:id="25" w:name="Xa304ddc09d74d74898dfc8fef6e12cc61e9aa1c"/>
       <w:r>
         <w:t xml:space="preserve">Nominal interest rate fixed by the central bank</w:t>
       </w:r>
-      <w:bookmarkEnd w:id="25"/>
     </w:p>
     <w:p>
       <w:pPr>
@@ -1285,7 +1282,7 @@
       <w:pPr>
         <w:pStyle w:val="FirstParagraph"/>
       </w:pPr>
-      <w:hyperlink r:id="rId24">
+      <w:hyperlink r:id="rId21">
         <w:r>
           <w:rPr>
             <w:rStyle w:val="Hyperlink"/>
@@ -1384,25 +1381,26 @@
         <w:t xml:space="preserve">(3.5 points)</w:t>
       </w:r>
     </w:p>
+    <w:bookmarkEnd w:id="23"/>
+    <w:bookmarkEnd w:id="24"/>
+    <w:bookmarkEnd w:id="25"/>
+    <w:bookmarkStart w:id="29" w:name="X023de98eaf8106909fc4b84b20783bf232bfd22"/>
     <w:p>
       <w:pPr>
         <w:pStyle w:val="Heading1"/>
       </w:pPr>
-      <w:bookmarkStart w:id="26" w:name="X023de98eaf8106909fc4b84b20783bf232bfd22"/>
       <w:r>
         <w:t xml:space="preserve">Goods and financial markets: The IS-LM model</w:t>
       </w:r>
-      <w:bookmarkEnd w:id="26"/>
-    </w:p>
+    </w:p>
+    <w:bookmarkStart w:id="27" w:name="goods-market-and-real-variables"/>
     <w:p>
       <w:pPr>
         <w:pStyle w:val="Heading2"/>
       </w:pPr>
-      <w:bookmarkStart w:id="27" w:name="goods-market-and-real-variables"/>
       <w:r>
         <w:t xml:space="preserve">Goods market and real variables</w:t>
       </w:r>
-      <w:bookmarkEnd w:id="27"/>
     </w:p>
     <w:p>
       <w:pPr>
@@ -1423,7 +1421,7 @@
       <w:r>
         <w:t xml:space="preserve">&lt;</w:t>
       </w:r>
-      <w:hyperlink r:id="rId28">
+      <w:hyperlink r:id="rId26">
         <w:r>
           <w:rPr>
             <w:rStyle w:val="Hyperlink"/>
@@ -1837,22 +1835,22 @@
         <w:t xml:space="preserve">(3.5 points)</w:t>
       </w:r>
     </w:p>
+    <w:bookmarkEnd w:id="27"/>
+    <w:bookmarkStart w:id="28" w:name="exercise-5"/>
     <w:p>
       <w:pPr>
         <w:pStyle w:val="Heading2"/>
       </w:pPr>
-      <w:bookmarkStart w:id="29" w:name="exercise-5"/>
       <w:r>
         <w:t xml:space="preserve">Exercise 5</w:t>
       </w:r>
-      <w:bookmarkEnd w:id="29"/>
     </w:p>
     <w:p>
       <w:pPr>
         <w:pStyle w:val="FirstParagraph"/>
       </w:pPr>
       <w:r>
-        <w:t xml:space="preserve">This exercises is taken from:</w:t>
+        <w:t xml:space="preserve">This exercises is based on:</w:t>
       </w:r>
     </w:p>
     <w:p>
@@ -2102,54 +2100,6 @@
           </m:r>
           <m:r>
             <m:t>)</m:t>
-          </m:r>
-        </m:oMath>
-      </m:oMathPara>
-    </w:p>
-    <w:p>
-      <w:pPr>
-        <w:pStyle w:val="FirstParagraph"/>
-      </w:pPr>
-      <m:oMathPara>
-        <m:oMathParaPr>
-          <m:jc m:val="center"/>
-        </m:oMathParaPr>
-        <m:oMath>
-          <m:r>
-            <m:t>(</m:t>
-          </m:r>
-          <m:f>
-            <m:fPr>
-              <m:type m:val="bar"/>
-            </m:fPr>
-            <m:num>
-              <m:r>
-                <m:t>M</m:t>
-              </m:r>
-            </m:num>
-            <m:den>
-              <m:r>
-                <m:t>P</m:t>
-              </m:r>
-            </m:den>
-          </m:f>
-          <m:sSup>
-            <m:e>
-              <m:r>
-                <m:t>)</m:t>
-              </m:r>
-            </m:e>
-            <m:sup>
-              <m:r>
-                <m:t>s</m:t>
-              </m:r>
-            </m:sup>
-          </m:sSup>
-          <m:r>
-            <m:t>=</m:t>
-          </m:r>
-          <m:r>
-            <m:t>1200</m:t>
           </m:r>
         </m:oMath>
       </m:oMathPara>
@@ -2325,7 +2275,7 @@
         </m:r>
       </m:oMath>
       <w:r>
-        <w:t xml:space="preserve">.</w:t>
+        <w:t xml:space="preserve">. Remember that the LM relation will be an horizontal line.</w:t>
       </w:r>
       <w:r>
         <w:t xml:space="preserve"> </w:t>
@@ -2405,10 +2355,7 @@
         </m:sSub>
       </m:oMath>
       <w:r>
-        <w:t xml:space="preserve"> </w:t>
-      </w:r>
-      <w:r>
-        <w:t xml:space="preserve">and</w:t>
+        <w:t xml:space="preserve">,</w:t>
       </w:r>
       <w:r>
         <w:t xml:space="preserve"> </w:t>
@@ -2428,27 +2375,10 @@
         </m:sSub>
       </m:oMath>
       <w:r>
-        <w:t xml:space="preserve">.</w:t>
-      </w:r>
-      <w:r>
-        <w:t xml:space="preserve"> </w:t>
-      </w:r>
-      <w:r>
-        <w:rPr>
-          <w:b/>
-        </w:rPr>
-        <w:t xml:space="preserve">(3.5 points)</w:t>
-      </w:r>
-    </w:p>
-    <w:p>
-      <w:pPr>
-        <w:numPr>
-          <w:ilvl w:val="0"/>
-          <w:numId w:val="1009"/>
-        </w:numPr>
-      </w:pPr>
-      <w:r>
-        <w:t xml:space="preserve">Suppose that the central bank increases money supply to</w:t>
+        <w:t xml:space="preserve"> </w:t>
+      </w:r>
+      <w:r>
+        <w:t xml:space="preserve">and</w:t>
       </w:r>
       <w:r>
         <w:t xml:space="preserve"> </w:t>
@@ -2484,15 +2414,9 @@
             </m:r>
           </m:sup>
         </m:sSup>
-        <m:r>
-          <m:t>=</m:t>
-        </m:r>
-        <m:r>
-          <m:t>1500</m:t>
-        </m:r>
       </m:oMath>
       <w:r>
-        <w:t xml:space="preserve">. What is the impact of this expansionary monetary policy on the IS and LM curves?</w:t>
+        <w:t xml:space="preserve">.</w:t>
       </w:r>
       <w:r>
         <w:t xml:space="preserve"> </w:t>
@@ -2512,93 +2436,7 @@
         </w:numPr>
       </w:pPr>
       <w:r>
-        <w:t xml:space="preserve">Find the new equilibrium values of</w:t>
-      </w:r>
-      <w:r>
-        <w:t xml:space="preserve"> </w:t>
-      </w:r>
-      <m:oMath>
-        <m:sSub>
-          <m:e>
-            <m:r>
-              <m:t>Y</m:t>
-            </m:r>
-          </m:e>
-          <m:sub>
-            <m:r>
-              <m:t>t</m:t>
-            </m:r>
-          </m:sub>
-        </m:sSub>
-      </m:oMath>
-      <w:r>
-        <w:t xml:space="preserve">,</w:t>
-      </w:r>
-      <w:r>
-        <w:t xml:space="preserve"> </w:t>
-      </w:r>
-      <m:oMath>
-        <m:sSub>
-          <m:e>
-            <m:r>
-              <m:t>i</m:t>
-            </m:r>
-          </m:e>
-          <m:sub>
-            <m:r>
-              <m:t>t</m:t>
-            </m:r>
-          </m:sub>
-        </m:sSub>
-      </m:oMath>
-      <w:r>
-        <w:t xml:space="preserve">,</w:t>
-      </w:r>
-      <w:r>
-        <w:t xml:space="preserve"> </w:t>
-      </w:r>
-      <m:oMath>
-        <m:sSub>
-          <m:e>
-            <m:r>
-              <m:t>C</m:t>
-            </m:r>
-          </m:e>
-          <m:sub>
-            <m:r>
-              <m:t>t</m:t>
-            </m:r>
-          </m:sub>
-        </m:sSub>
-      </m:oMath>
-      <w:r>
-        <w:t xml:space="preserve"> </w:t>
-      </w:r>
-      <w:r>
-        <w:t xml:space="preserve">and</w:t>
-      </w:r>
-      <w:r>
-        <w:t xml:space="preserve"> </w:t>
-      </w:r>
-      <m:oMath>
-        <m:sSub>
-          <m:e>
-            <m:r>
-              <m:t>I</m:t>
-            </m:r>
-          </m:e>
-          <m:sub>
-            <m:r>
-              <m:t>t</m:t>
-            </m:r>
-          </m:sub>
-        </m:sSub>
-      </m:oMath>
-      <w:r>
-        <w:t xml:space="preserve"> </w:t>
-      </w:r>
-      <w:r>
-        <w:t xml:space="preserve">when</w:t>
+        <w:t xml:space="preserve">Suppose that the central bank fix the money supply to</w:t>
       </w:r>
       <w:r>
         <w:t xml:space="preserve"> </w:t>
@@ -2642,6 +2480,156 @@
         </m:r>
       </m:oMath>
       <w:r>
+        <w:t xml:space="preserve">. What is the impact of this monetary policy on the IS and LM curves?</w:t>
+      </w:r>
+      <w:r>
+        <w:t xml:space="preserve"> </w:t>
+      </w:r>
+      <w:r>
+        <w:rPr>
+          <w:b/>
+        </w:rPr>
+        <w:t xml:space="preserve">(3.5 points)</w:t>
+      </w:r>
+    </w:p>
+    <w:p>
+      <w:pPr>
+        <w:numPr>
+          <w:ilvl w:val="0"/>
+          <w:numId w:val="1009"/>
+        </w:numPr>
+      </w:pPr>
+      <w:r>
+        <w:t xml:space="preserve">Find the new equilibrium values of</w:t>
+      </w:r>
+      <w:r>
+        <w:t xml:space="preserve"> </w:t>
+      </w:r>
+      <m:oMath>
+        <m:sSub>
+          <m:e>
+            <m:r>
+              <m:t>Y</m:t>
+            </m:r>
+          </m:e>
+          <m:sub>
+            <m:r>
+              <m:t>t</m:t>
+            </m:r>
+          </m:sub>
+        </m:sSub>
+      </m:oMath>
+      <w:r>
+        <w:t xml:space="preserve">,</w:t>
+      </w:r>
+      <w:r>
+        <w:t xml:space="preserve"> </w:t>
+      </w:r>
+      <m:oMath>
+        <m:sSub>
+          <m:e>
+            <m:r>
+              <m:t>i</m:t>
+            </m:r>
+          </m:e>
+          <m:sub>
+            <m:r>
+              <m:t>t</m:t>
+            </m:r>
+          </m:sub>
+        </m:sSub>
+      </m:oMath>
+      <w:r>
+        <w:t xml:space="preserve">,</w:t>
+      </w:r>
+      <w:r>
+        <w:t xml:space="preserve"> </w:t>
+      </w:r>
+      <m:oMath>
+        <m:sSub>
+          <m:e>
+            <m:r>
+              <m:t>C</m:t>
+            </m:r>
+          </m:e>
+          <m:sub>
+            <m:r>
+              <m:t>t</m:t>
+            </m:r>
+          </m:sub>
+        </m:sSub>
+      </m:oMath>
+      <w:r>
+        <w:t xml:space="preserve"> </w:t>
+      </w:r>
+      <w:r>
+        <w:t xml:space="preserve">and</w:t>
+      </w:r>
+      <w:r>
+        <w:t xml:space="preserve"> </w:t>
+      </w:r>
+      <m:oMath>
+        <m:sSub>
+          <m:e>
+            <m:r>
+              <m:t>I</m:t>
+            </m:r>
+          </m:e>
+          <m:sub>
+            <m:r>
+              <m:t>t</m:t>
+            </m:r>
+          </m:sub>
+        </m:sSub>
+      </m:oMath>
+      <w:r>
+        <w:t xml:space="preserve"> </w:t>
+      </w:r>
+      <w:r>
+        <w:t xml:space="preserve">when</w:t>
+      </w:r>
+      <w:r>
+        <w:t xml:space="preserve"> </w:t>
+      </w:r>
+      <m:oMath>
+        <m:r>
+          <m:t>(</m:t>
+        </m:r>
+        <m:f>
+          <m:fPr>
+            <m:type m:val="bar"/>
+          </m:fPr>
+          <m:num>
+            <m:r>
+              <m:t>M</m:t>
+            </m:r>
+          </m:num>
+          <m:den>
+            <m:r>
+              <m:t>P</m:t>
+            </m:r>
+          </m:den>
+        </m:f>
+        <m:sSup>
+          <m:e>
+            <m:r>
+              <m:t>)</m:t>
+            </m:r>
+          </m:e>
+          <m:sup>
+            <m:r>
+              <m:t>s</m:t>
+            </m:r>
+          </m:sup>
+        </m:sSup>
+        <m:r>
+          <m:t>=</m:t>
+        </m:r>
+        <m:r>
+          <m:t>1500</m:t>
+        </m:r>
+      </m:oMath>
+      <w:r>
         <w:t xml:space="preserve">.</w:t>
       </w:r>
       <w:r>
@@ -2654,6 +2642,8 @@
         <w:t xml:space="preserve">(4 points)</w:t>
       </w:r>
     </w:p>
+    <w:bookmarkEnd w:id="28"/>
+    <w:bookmarkEnd w:id="29"/>
     <w:sectPr/>
   </w:body>
 </w:document>
@@ -4033,6 +4023,10 @@
       <w:rFonts w:ascii="Consolas" w:hAnsi="Consolas"/>
       <w:sz w:val="22"/>
     </w:rPr>
+  </w:style>
+  <w:style w:type="character" w:customStyle="1" w:styleId="SectionNumber">
+    <w:name w:val="Section Number"/>
+    <w:basedOn w:val="BodyTextChar"/>
   </w:style>
   <w:style w:type="character" w:styleId="FootnoteReference">
     <w:name w:val="Footnote Reference"/>

</xml_diff>